<commit_message>
done with about me
</commit_message>
<xml_diff>
--- a/cv/Lebenslauf.docx
+++ b/cv/Lebenslauf.docx
@@ -6,6 +6,7 @@
       <w:pPr>
         <w:pStyle w:val="Standard"/>
         <w:spacing w:after="0" w:line="240" w:lineRule="auto"/>
+        <w:jc w:val="right"/>
         <w:rPr>
           <w:rFonts w:ascii="Arial" w:hAnsi="Arial" w:cs="Arial"/>
           <w:b/>
@@ -19,94 +20,30 @@
           <w:noProof/>
           <w:lang w:val="en-US"/>
         </w:rPr>
-        <w:drawing>
-          <wp:anchor distT="0" distB="0" distL="114300" distR="114300" simplePos="0" relativeHeight="251658240" behindDoc="1" locked="0" layoutInCell="1" allowOverlap="1" wp14:anchorId="23AD51EA" wp14:editId="22A1E3D2">
-            <wp:simplePos x="0" y="0"/>
-            <wp:positionH relativeFrom="column">
-              <wp:posOffset>4106545</wp:posOffset>
-            </wp:positionH>
-            <wp:positionV relativeFrom="paragraph">
-              <wp:posOffset>67945</wp:posOffset>
-            </wp:positionV>
-            <wp:extent cx="2411730" cy="2634805"/>
-            <wp:effectExtent l="0" t="0" r="0" b="0"/>
-            <wp:wrapTight wrapText="bothSides">
-              <wp:wrapPolygon edited="0">
-                <wp:start x="10408" y="312"/>
-                <wp:lineTo x="8872" y="937"/>
-                <wp:lineTo x="7507" y="2187"/>
-                <wp:lineTo x="7166" y="8121"/>
-                <wp:lineTo x="4436" y="9371"/>
-                <wp:lineTo x="3924" y="9839"/>
-                <wp:lineTo x="3412" y="12963"/>
-                <wp:lineTo x="2730" y="15618"/>
-                <wp:lineTo x="2730" y="16399"/>
-                <wp:lineTo x="3754" y="18117"/>
-                <wp:lineTo x="6313" y="20616"/>
-                <wp:lineTo x="6313" y="21397"/>
-                <wp:lineTo x="16891" y="21397"/>
-                <wp:lineTo x="17062" y="18117"/>
-                <wp:lineTo x="19450" y="15618"/>
-                <wp:lineTo x="19450" y="13900"/>
-                <wp:lineTo x="17744" y="10308"/>
-                <wp:lineTo x="16550" y="8278"/>
-                <wp:lineTo x="12626" y="5623"/>
-                <wp:lineTo x="13308" y="2655"/>
-                <wp:lineTo x="11943" y="937"/>
-                <wp:lineTo x="11090" y="312"/>
-                <wp:lineTo x="10408" y="312"/>
-              </wp:wrapPolygon>
-            </wp:wrapTight>
-            <wp:docPr id="2" name="Picture 2"/>
-            <wp:cNvGraphicFramePr>
-              <a:graphicFrameLocks xmlns:a="http://schemas.openxmlformats.org/drawingml/2006/main" noChangeAspect="1"/>
-            </wp:cNvGraphicFramePr>
-            <a:graphic xmlns:a="http://schemas.openxmlformats.org/drawingml/2006/main">
-              <a:graphicData uri="http://schemas.openxmlformats.org/drawingml/2006/picture">
-                <pic:pic xmlns:pic="http://schemas.openxmlformats.org/drawingml/2006/picture">
-                  <pic:nvPicPr>
-                    <pic:cNvPr id="2" name="Picture 2"/>
-                    <pic:cNvPicPr/>
-                  </pic:nvPicPr>
-                  <pic:blipFill rotWithShape="1">
-                    <a:blip r:embed="rId7">
-                      <a:extLst>
-                        <a:ext uri="{28A0092B-C50C-407E-A947-70E740481C1C}">
-                          <a14:useLocalDpi xmlns:a14="http://schemas.microsoft.com/office/drawing/2010/main" val="0"/>
-                        </a:ext>
-                      </a:extLst>
-                    </a:blip>
-                    <a:srcRect t="10238" b="16929"/>
-                    <a:stretch/>
-                  </pic:blipFill>
-                  <pic:spPr bwMode="auto">
-                    <a:xfrm>
-                      <a:off x="0" y="0"/>
-                      <a:ext cx="2411730" cy="2634805"/>
-                    </a:xfrm>
-                    <a:prstGeom prst="rect">
-                      <a:avLst/>
-                    </a:prstGeom>
-                    <a:ln>
-                      <a:noFill/>
-                    </a:ln>
-                    <a:extLst>
-                      <a:ext uri="{53640926-AAD7-44D8-BBD7-CCE9431645EC}">
-                        <a14:shadowObscured xmlns:a14="http://schemas.microsoft.com/office/drawing/2010/main"/>
-                      </a:ext>
-                    </a:extLst>
-                  </pic:spPr>
-                </pic:pic>
-              </a:graphicData>
-            </a:graphic>
-            <wp14:sizeRelH relativeFrom="margin">
-              <wp14:pctWidth>0</wp14:pctWidth>
-            </wp14:sizeRelH>
-            <wp14:sizeRelV relativeFrom="margin">
-              <wp14:pctHeight>0</wp14:pctHeight>
-            </wp14:sizeRelV>
-          </wp:anchor>
-        </w:drawing>
+        <w:pict w14:anchorId="04C7B4F1">
+          <v:shapetype id="_x0000_t75" coordsize="21600,21600" o:spt="75" o:preferrelative="t" path="m@4@5l@4@11@9@11@9@5xe" filled="f" stroked="f">
+            <v:stroke joinstyle="miter"/>
+            <v:formulas>
+              <v:f eqn="if lineDrawn pixelLineWidth 0"/>
+              <v:f eqn="sum @0 1 0"/>
+              <v:f eqn="sum 0 0 @1"/>
+              <v:f eqn="prod @2 1 2"/>
+              <v:f eqn="prod @3 21600 pixelWidth"/>
+              <v:f eqn="prod @3 21600 pixelHeight"/>
+              <v:f eqn="sum @0 0 1"/>
+              <v:f eqn="prod @6 1 2"/>
+              <v:f eqn="prod @7 21600 pixelWidth"/>
+              <v:f eqn="sum @8 21600 0"/>
+              <v:f eqn="prod @7 21600 pixelHeight"/>
+              <v:f eqn="sum @10 21600 0"/>
+            </v:formulas>
+            <v:path o:extrusionok="f" gradientshapeok="t" o:connecttype="rect"/>
+            <o:lock v:ext="edit" aspectratio="t"/>
+          </v:shapetype>
+          <v:shape id="_x0000_i1025" type="#_x0000_t75" style="width:112.5pt;height:112.5pt">
+            <v:imagedata r:id="rId7" o:title="kaido"/>
+          </v:shape>
+        </w:pict>
       </w:r>
     </w:p>
     <w:p>
@@ -258,6 +195,8 @@
         <w:tab/>
         <w:t>ledig</w:t>
       </w:r>
+      <w:bookmarkStart w:id="0" w:name="_GoBack"/>
+      <w:bookmarkEnd w:id="0"/>
     </w:p>
     <w:p>
       <w:pPr>
@@ -775,61 +714,111 @@
     <w:p>
       <w:pPr>
         <w:pStyle w:val="Standard"/>
-        <w:spacing w:after="0" w:line="240" w:lineRule="auto"/>
-        <w:rPr>
-          <w:rFonts w:ascii="Arial" w:hAnsi="Arial" w:cs="Arial"/>
-        </w:rPr>
-      </w:pPr>
-      <w:r>
-        <w:rPr>
-          <w:rFonts w:ascii="Arial" w:hAnsi="Arial" w:cs="Arial"/>
-        </w:rPr>
-        <w:t>09.200</w:t>
-      </w:r>
-      <w:r>
-        <w:rPr>
-          <w:rFonts w:ascii="Arial" w:hAnsi="Arial" w:cs="Arial"/>
-        </w:rPr>
-        <w:t>8</w:t>
-      </w:r>
-      <w:r>
-        <w:rPr>
-          <w:rFonts w:ascii="Arial" w:hAnsi="Arial" w:cs="Arial"/>
-        </w:rPr>
-        <w:t xml:space="preserve"> – 07.201</w:t>
-      </w:r>
-      <w:r>
-        <w:rPr>
-          <w:rFonts w:ascii="Arial" w:hAnsi="Arial" w:cs="Arial"/>
-        </w:rPr>
-        <w:t>2</w:t>
-      </w:r>
-      <w:r>
-        <w:rPr>
-          <w:rFonts w:ascii="Arial" w:hAnsi="Arial" w:cs="Arial"/>
-        </w:rPr>
-        <w:tab/>
-      </w:r>
-      <w:r>
-        <w:rPr>
-          <w:rFonts w:ascii="Arial" w:hAnsi="Arial" w:cs="Arial"/>
-        </w:rPr>
-        <w:tab/>
-        <w:t xml:space="preserve">Allgemeinbildende Schulen, </w:t>
-      </w:r>
-      <w:r>
-        <w:rPr>
-          <w:rFonts w:ascii="Arial" w:hAnsi="Arial" w:cs="Arial"/>
-        </w:rPr>
-        <w:t>Bucht von Kotor, Montenegro</w:t>
-      </w:r>
-    </w:p>
-    <w:p>
-      <w:pPr>
-        <w:pStyle w:val="Standard"/>
-        <w:spacing w:after="0" w:line="240" w:lineRule="auto"/>
-        <w:rPr>
-          <w:rFonts w:ascii="Arial" w:hAnsi="Arial" w:cs="Arial"/>
+        <w:rPr>
+          <w:rFonts w:ascii="Arial" w:hAnsi="Arial" w:cs="Arial"/>
+          <w:lang w:val="en-US"/>
+        </w:rPr>
+      </w:pPr>
+      <w:r>
+        <w:rPr>
+          <w:rFonts w:ascii="Arial" w:hAnsi="Arial" w:cs="Arial"/>
+          <w:lang w:val="en-US"/>
+        </w:rPr>
+        <w:t>09.2017 – 07.2020</w:t>
+      </w:r>
+      <w:r>
+        <w:rPr>
+          <w:rFonts w:ascii="Arial" w:hAnsi="Arial" w:cs="Arial"/>
+          <w:lang w:val="en-US"/>
+        </w:rPr>
+        <w:tab/>
+      </w:r>
+      <w:r>
+        <w:rPr>
+          <w:rFonts w:ascii="Arial" w:hAnsi="Arial" w:cs="Arial"/>
+          <w:lang w:val="en-US"/>
+        </w:rPr>
+        <w:tab/>
+      </w:r>
+      <w:r>
+        <w:rPr>
+          <w:rFonts w:ascii="Arial" w:hAnsi="Arial" w:cs="Arial"/>
+          <w:lang w:val="en-US"/>
+        </w:rPr>
+        <w:t xml:space="preserve">El </w:t>
+      </w:r>
+      <w:proofErr w:type="spellStart"/>
+      <w:r>
+        <w:rPr>
+          <w:rFonts w:ascii="Arial" w:hAnsi="Arial" w:cs="Arial"/>
+          <w:lang w:val="en-US"/>
+        </w:rPr>
+        <w:t>Ghazali</w:t>
+      </w:r>
+      <w:proofErr w:type="spellEnd"/>
+      <w:r>
+        <w:rPr>
+          <w:rFonts w:ascii="Arial" w:hAnsi="Arial" w:cs="Arial"/>
+          <w:lang w:val="en-US"/>
+        </w:rPr>
+        <w:t xml:space="preserve"> High School, </w:t>
+      </w:r>
+      <w:proofErr w:type="spellStart"/>
+      <w:proofErr w:type="gramStart"/>
+      <w:r>
+        <w:rPr>
+          <w:rFonts w:ascii="Arial" w:hAnsi="Arial" w:cs="Arial"/>
+          <w:lang w:val="en-US"/>
+        </w:rPr>
+        <w:t>Marokko</w:t>
+      </w:r>
+      <w:proofErr w:type="spellEnd"/>
+      <w:r>
+        <w:rPr>
+          <w:rFonts w:ascii="Arial" w:hAnsi="Arial" w:cs="Arial"/>
+          <w:lang w:val="en-US"/>
+        </w:rPr>
+        <w:t xml:space="preserve"> ,</w:t>
+      </w:r>
+      <w:proofErr w:type="gramEnd"/>
+      <w:r>
+        <w:rPr>
+          <w:rFonts w:ascii="Arial" w:hAnsi="Arial" w:cs="Arial"/>
+          <w:lang w:val="en-US"/>
+        </w:rPr>
+        <w:t xml:space="preserve"> </w:t>
+      </w:r>
+      <w:proofErr w:type="spellStart"/>
+      <w:r>
+        <w:rPr>
+          <w:rFonts w:ascii="Arial" w:hAnsi="Arial" w:cs="Arial"/>
+          <w:lang w:val="en-US"/>
+        </w:rPr>
+        <w:t>Abschluss</w:t>
+      </w:r>
+      <w:proofErr w:type="spellEnd"/>
+      <w:r>
+        <w:rPr>
+          <w:rFonts w:ascii="Arial" w:hAnsi="Arial" w:cs="Arial"/>
+          <w:lang w:val="en-US"/>
+        </w:rPr>
+        <w:t xml:space="preserve">: </w:t>
+      </w:r>
+      <w:r>
+        <w:rPr>
+          <w:rFonts w:ascii="Arial" w:hAnsi="Arial" w:cs="Arial"/>
+          <w:lang w:val="en-US"/>
+        </w:rPr>
+        <w:t>Abitur</w:t>
+      </w:r>
+    </w:p>
+    <w:p>
+      <w:pPr>
+        <w:pStyle w:val="Standard"/>
+        <w:spacing w:after="0" w:line="240" w:lineRule="auto"/>
+        <w:rPr>
+          <w:rFonts w:ascii="Arial" w:hAnsi="Arial" w:cs="Arial"/>
+          <w:lang w:val="en-US"/>
         </w:rPr>
       </w:pPr>
     </w:p>
@@ -1138,8 +1127,6 @@
         </w:rPr>
         <w:t>Musik</w:t>
       </w:r>
-      <w:bookmarkStart w:id="0" w:name="_GoBack"/>
-      <w:bookmarkEnd w:id="0"/>
     </w:p>
     <w:p>
       <w:pPr>
@@ -1211,7 +1198,7 @@
           <w:kern w:val="3"/>
           <w:lang w:eastAsia="zh-CN" w:bidi="hi-IN"/>
         </w:rPr>
-        <w:t>25. Juli 2024</w:t>
+        <w:t>23. August 2024</w:t>
       </w:r>
       <w:r>
         <w:rPr>
@@ -1371,50 +1358,111 @@
       <w:rPr>
         <w:rFonts w:ascii="Arial" w:hAnsi="Arial" w:cs="Arial"/>
         <w:color w:val="666666"/>
+        <w:lang w:val="en-US"/>
       </w:rPr>
     </w:pPr>
     <w:r>
       <w:rPr>
         <w:rFonts w:ascii="Arial" w:hAnsi="Arial" w:cs="Arial"/>
         <w:color w:val="666666"/>
+        <w:lang w:val="en-US"/>
       </w:rPr>
-      <w:t xml:space="preserve">                                                                                              Max</w:t>
+      <w:t xml:space="preserve">                                                                 </w:t>
     </w:r>
     <w:r>
       <w:rPr>
         <w:rFonts w:ascii="Arial" w:hAnsi="Arial" w:cs="Arial"/>
         <w:color w:val="666666"/>
+        <w:lang w:val="en-US"/>
       </w:rPr>
-      <w:t xml:space="preserve">straße </w:t>
+      <w:t xml:space="preserve">                          </w:t>
     </w:r>
     <w:r>
       <w:rPr>
         <w:rFonts w:ascii="Arial" w:hAnsi="Arial" w:cs="Arial"/>
         <w:color w:val="666666"/>
+        <w:lang w:val="en-US"/>
       </w:rPr>
-      <w:t>404,</w:t>
+      <w:t xml:space="preserve"> </w:t>
     </w:r>
     <w:r>
       <w:rPr>
         <w:rFonts w:ascii="Arial" w:hAnsi="Arial" w:cs="Arial"/>
         <w:color w:val="666666"/>
+        <w:lang w:val="en-US"/>
       </w:rPr>
-      <w:t xml:space="preserve">  44</w:t>
+      <w:t xml:space="preserve">   </w:t>
     </w:r>
     <w:r>
       <w:rPr>
         <w:rFonts w:ascii="Arial" w:hAnsi="Arial" w:cs="Arial"/>
         <w:color w:val="666666"/>
+        <w:lang w:val="en-US"/>
       </w:rPr>
-      <w:t xml:space="preserve">420 </w:t>
+      <w:t xml:space="preserve">Hay el </w:t>
+    </w:r>
+    <w:proofErr w:type="spellStart"/>
+    <w:r>
+      <w:rPr>
+        <w:rFonts w:ascii="Arial" w:hAnsi="Arial" w:cs="Arial"/>
+        <w:color w:val="666666"/>
+        <w:lang w:val="en-US"/>
+      </w:rPr>
+      <w:t>In</w:t>
     </w:r>
     <w:r>
       <w:rPr>
         <w:rFonts w:ascii="Arial" w:hAnsi="Arial" w:cs="Arial"/>
         <w:color w:val="666666"/>
+        <w:lang w:val="en-US"/>
       </w:rPr>
-      <w:t>Dortmund</w:t>
+      <w:t>biaat</w:t>
     </w:r>
+    <w:proofErr w:type="spellEnd"/>
+    <w:r>
+      <w:rPr>
+        <w:rFonts w:ascii="Arial" w:hAnsi="Arial" w:cs="Arial"/>
+        <w:color w:val="666666"/>
+        <w:lang w:val="en-US"/>
+      </w:rPr>
+      <w:t xml:space="preserve"> </w:t>
+    </w:r>
+    <w:proofErr w:type="spellStart"/>
+    <w:r>
+      <w:rPr>
+        <w:rFonts w:ascii="Arial" w:hAnsi="Arial" w:cs="Arial"/>
+        <w:color w:val="666666"/>
+        <w:lang w:val="en-US"/>
+      </w:rPr>
+      <w:t>Nemssia</w:t>
+    </w:r>
+    <w:proofErr w:type="spellEnd"/>
+    <w:r>
+      <w:rPr>
+        <w:rFonts w:ascii="Arial" w:hAnsi="Arial" w:cs="Arial"/>
+        <w:color w:val="666666"/>
+        <w:lang w:val="en-US"/>
+      </w:rPr>
+      <w:t xml:space="preserve"> </w:t>
+    </w:r>
+    <w:r>
+      <w:rPr>
+        <w:rFonts w:ascii="Arial" w:hAnsi="Arial" w:cs="Arial"/>
+        <w:color w:val="666666"/>
+        <w:lang w:val="en-US"/>
+      </w:rPr>
+      <w:t xml:space="preserve">2 </w:t>
+    </w:r>
+    <w:proofErr w:type="spellStart"/>
+    <w:r>
+      <w:rPr>
+        <w:rFonts w:ascii="Arial" w:hAnsi="Arial" w:cs="Arial"/>
+        <w:color w:val="666666"/>
+        <w:lang w:val="en-US"/>
+      </w:rPr>
+      <w:t>Temara</w:t>
+    </w:r>
+    <w:proofErr w:type="spellEnd"/>
   </w:p>
   <w:p>
     <w:pPr>
@@ -1447,28 +1495,7 @@
         <w:rFonts w:ascii="Arial" w:hAnsi="Arial" w:cs="Arial"/>
         <w:color w:val="666666"/>
       </w:rPr>
-      <w:t>max.musterman</w:t>
-    </w:r>
-    <w:r>
-      <w:rPr>
-        <w:rFonts w:ascii="Arial" w:hAnsi="Arial" w:cs="Arial"/>
-        <w:color w:val="666666"/>
-      </w:rPr>
-      <w:t>@</w:t>
-    </w:r>
-    <w:r>
-      <w:rPr>
-        <w:rFonts w:ascii="Arial" w:hAnsi="Arial" w:cs="Arial"/>
-        <w:color w:val="666666"/>
-      </w:rPr>
-      <w:t>de</w:t>
-    </w:r>
-    <w:r>
-      <w:rPr>
-        <w:rFonts w:ascii="Arial" w:hAnsi="Arial" w:cs="Arial"/>
-        <w:color w:val="666666"/>
-      </w:rPr>
-      <w:t>.com</w:t>
+      <w:t>maaroufanouar1@gmail.com</w:t>
     </w:r>
   </w:p>
   <w:p>

</xml_diff>